<commit_message>
updated narratives, spelling fixes
</commit_message>
<xml_diff>
--- a/Narratives/CS-499 Algorithms and Data Structure.docx
+++ b/Narratives/CS-499 Algorithms and Data Structure.docx
@@ -205,7 +205,46 @@
         </w:numPr>
       </w:pPr>
       <w:r>
-        <w:t>Design and evaluate computing solutions that solve a given problem using algorithmic principles and computer science practices and standards appropriate to its solution, while managing the trade-offs involved in design choices (data structures and algorithms)</w:t>
+        <w:rPr>
+          <w:b/>
+          <w:bCs/>
+        </w:rPr>
+        <w:t>Algorithmic Solutions:</w:t>
+      </w:r>
+      <w:r>
+        <w:t xml:space="preserve"> Used algorithmic</w:t>
+      </w:r>
+      <w:r>
+        <w:t xml:space="preserve"> </w:t>
+      </w:r>
+      <w:r>
+        <w:t>principles to implement custom filtering</w:t>
+      </w:r>
+      <w:r>
+        <w:t xml:space="preserve"> </w:t>
+      </w:r>
+      <w:r>
+        <w:t>functionality using an in-order</w:t>
+      </w:r>
+      <w:r>
+        <w:t xml:space="preserve"> </w:t>
+      </w:r>
+      <w:r>
+        <w:t>BST traversal (O(n)) and sorting method based on user input (</w:t>
+      </w:r>
+      <w:proofErr w:type="gramStart"/>
+      <w:r>
+        <w:t>O(</w:t>
+      </w:r>
+      <w:proofErr w:type="gramEnd"/>
+      <w:r>
+        <w:t>m log</w:t>
+      </w:r>
+      <w:r>
+        <w:t xml:space="preserve"> </w:t>
+      </w:r>
+      <w:r>
+        <w:t>m)).</w:t>
       </w:r>
     </w:p>
     <w:p>
@@ -217,10 +256,48 @@
         </w:numPr>
       </w:pPr>
       <w:r>
-        <w:t>Demonstrate an ability to use well-founded and innovative techniques, skills, and tools in computing practices for the purpose of implementing computer solutions that deliver value and accomplish industry-specific goals (software engineering/design/database)</w:t>
-      </w:r>
-    </w:p>
-    <w:p/>
+        <w:rPr>
+          <w:b/>
+          <w:bCs/>
+        </w:rPr>
+        <w:t>Technical Implementation:</w:t>
+      </w:r>
+      <w:r>
+        <w:t xml:space="preserve"> Showed proficiency in C++ by extending the functionality of a BST by adding filtering, sorting, and date-handling logic using custom solutions like </w:t>
+      </w:r>
+      <w:proofErr w:type="spellStart"/>
+      <w:proofErr w:type="gramStart"/>
+      <w:r>
+        <w:t>dateToInt</w:t>
+      </w:r>
+      <w:proofErr w:type="spellEnd"/>
+      <w:r>
+        <w:t>(</w:t>
+      </w:r>
+      <w:proofErr w:type="gramEnd"/>
+      <w:r>
+        <w:t>).</w:t>
+      </w:r>
+    </w:p>
+    <w:p>
+      <w:pPr>
+        <w:pStyle w:val="ListParagraph"/>
+        <w:numPr>
+          <w:ilvl w:val="0"/>
+          <w:numId w:val="5"/>
+        </w:numPr>
+      </w:pPr>
+      <w:r>
+        <w:rPr>
+          <w:b/>
+          <w:bCs/>
+        </w:rPr>
+        <w:t>Professional Communication:</w:t>
+      </w:r>
+      <w:r>
+        <w:t xml:space="preserve"> Improved code readability and usability by adding user input validation, helpful prompts, and cleaning comments to clarify the functionality of the code and ensure the application is easy to use and understand for everyone.</w:t>
+      </w:r>
+    </w:p>
     <w:p>
       <w:pPr>
         <w:rPr>

</xml_diff>